<commit_message>
Add explanation and correct some typos.
</commit_message>
<xml_diff>
--- a/documentation/VIP2011_Workshop_AF_Manual_e.docx
+++ b/documentation/VIP2011_Workshop_AF_Manual_e.docx
@@ -14,7 +14,6 @@
         <w:rPr>
           <w:noProof/>
           <w:szCs w:val="22"/>
-          <w:lang w:val="de-DE" w:eastAsia="de-DE"/>
         </w:rPr>
         <w:drawing>
           <wp:inline distT="0" distB="0" distL="0" distR="0">
@@ -69,7 +68,6 @@
         <w:rPr>
           <w:noProof/>
           <w:szCs w:val="22"/>
-          <w:lang w:val="de-DE" w:eastAsia="de-DE"/>
         </w:rPr>
         <mc:AlternateContent>
           <mc:Choice Requires="wps">
@@ -263,7 +261,6 @@
       <w:r>
         <w:rPr>
           <w:noProof/>
-          <w:lang w:val="de-DE" w:eastAsia="de-DE"/>
         </w:rPr>
         <mc:AlternateContent>
           <mc:Choice Requires="wps">
@@ -333,7 +330,6 @@
                                 <w:color w:val="4374B7"/>
                                 <w:sz w:val="20"/>
                                 <w:szCs w:val="20"/>
-                                <w:lang w:val="de-DE" w:eastAsia="de-DE"/>
                               </w:rPr>
                               <w:drawing>
                                 <wp:inline distT="0" distB="0" distL="0" distR="0" wp14:anchorId="0A6E783D" wp14:editId="4B0783CB">
@@ -408,18 +404,38 @@
                               </w:rPr>
                               <w:t xml:space="preserve">Workshop: Objekt-orientiertes Programmieren mit LabVIEW von Dr. Holger Brand steht unter einer </w:t>
                             </w:r>
-                            <w:hyperlink r:id="rId12" w:history="1">
-                              <w:r>
-                                <w:rPr>
-                                  <w:rStyle w:val="Hyperlink"/>
-                                  <w:rFonts w:ascii="Helvetica" w:hAnsi="Helvetica" w:cs="Helvetica"/>
-                                  <w:sz w:val="14"/>
-                                  <w:szCs w:val="20"/>
-                                  <w:lang w:val="de-DE"/>
-                                </w:rPr>
-                                <w:t>Creative Commons Namensnennung - Nicht-kommerziell - Weitergabe unter gleichen Bedingungen 3.0 Deutschland Lizenz</w:t>
-                              </w:r>
-                            </w:hyperlink>
+                            <w:r>
+                              <w:fldChar w:fldCharType="begin"/>
+                            </w:r>
+                            <w:r>
+                              <w:rPr>
+                                <w:lang w:val="de-DE"/>
+                              </w:rPr>
+                              <w:instrText xml:space="preserve"> HYPERLINK "http://creativecommons.org/licenses/by-nc-sa/3.0/de/" </w:instrText>
+                            </w:r>
+                            <w:r>
+                              <w:fldChar w:fldCharType="separate"/>
+                            </w:r>
+                            <w:r>
+                              <w:rPr>
+                                <w:rStyle w:val="Hyperlink"/>
+                                <w:rFonts w:ascii="Helvetica" w:hAnsi="Helvetica" w:cs="Helvetica"/>
+                                <w:sz w:val="14"/>
+                                <w:szCs w:val="20"/>
+                                <w:lang w:val="de-DE"/>
+                              </w:rPr>
+                              <w:t>Creative Commons Namensnennung - Nicht-kommerziell - Weitergabe unter gleichen Bedingungen 3.0 Deutschland Lizenz</w:t>
+                            </w:r>
+                            <w:r>
+                              <w:rPr>
+                                <w:rStyle w:val="Hyperlink"/>
+                                <w:rFonts w:ascii="Helvetica" w:hAnsi="Helvetica" w:cs="Helvetica"/>
+                                <w:sz w:val="14"/>
+                                <w:szCs w:val="20"/>
+                                <w:lang w:val="de-DE"/>
+                              </w:rPr>
+                              <w:fldChar w:fldCharType="end"/>
+                            </w:r>
                             <w:r>
                               <w:rPr>
                                 <w:rFonts w:ascii="Helvetica" w:hAnsi="Helvetica" w:cs="Helvetica"/>
@@ -430,18 +446,38 @@
                               </w:rPr>
                               <w:t xml:space="preserve">. Über diese Lizenz hinausgehende Erlaubnisse können Sie unter </w:t>
                             </w:r>
-                            <w:hyperlink r:id="rId13" w:history="1">
-                              <w:r>
-                                <w:rPr>
-                                  <w:rStyle w:val="Hyperlink"/>
-                                  <w:rFonts w:ascii="Helvetica" w:hAnsi="Helvetica" w:cs="Helvetica"/>
-                                  <w:sz w:val="14"/>
-                                  <w:szCs w:val="20"/>
-                                  <w:lang w:val="de-DE"/>
-                                </w:rPr>
-                                <w:t>tt-info@gsi.de</w:t>
-                              </w:r>
-                            </w:hyperlink>
+                            <w:r>
+                              <w:fldChar w:fldCharType="begin"/>
+                            </w:r>
+                            <w:r>
+                              <w:rPr>
+                                <w:lang w:val="de-DE"/>
+                              </w:rPr>
+                              <w:instrText xml:space="preserve"> HYPERLINK "http://creativecommons.org/choose/tt-info@gsi.de" </w:instrText>
+                            </w:r>
+                            <w:r>
+                              <w:fldChar w:fldCharType="separate"/>
+                            </w:r>
+                            <w:r>
+                              <w:rPr>
+                                <w:rStyle w:val="Hyperlink"/>
+                                <w:rFonts w:ascii="Helvetica" w:hAnsi="Helvetica" w:cs="Helvetica"/>
+                                <w:sz w:val="14"/>
+                                <w:szCs w:val="20"/>
+                                <w:lang w:val="de-DE"/>
+                              </w:rPr>
+                              <w:t>tt-info@gsi.de</w:t>
+                            </w:r>
+                            <w:r>
+                              <w:rPr>
+                                <w:rStyle w:val="Hyperlink"/>
+                                <w:rFonts w:ascii="Helvetica" w:hAnsi="Helvetica" w:cs="Helvetica"/>
+                                <w:sz w:val="14"/>
+                                <w:szCs w:val="20"/>
+                                <w:lang w:val="de-DE"/>
+                              </w:rPr>
+                              <w:fldChar w:fldCharType="end"/>
+                            </w:r>
                             <w:r>
                               <w:rPr>
                                 <w:rFonts w:ascii="Helvetica" w:hAnsi="Helvetica" w:cs="Helvetica"/>
@@ -516,7 +552,7 @@
                                     </pic:cNvPicPr>
                                   </pic:nvPicPr>
                                   <pic:blipFill>
-                                    <a:blip r:embed="rId11">
+                                    <a:blip r:embed="rId13">
                                       <a:extLst>
                                         <a:ext uri="{28A0092B-C50C-407E-A947-70E740481C1C}">
                                           <a14:useLocalDpi xmlns:a14="http://schemas.microsoft.com/office/drawing/2010/main" val="0"/>
@@ -623,7 +659,6 @@
         <w:rPr>
           <w:noProof/>
           <w:szCs w:val="22"/>
-          <w:lang w:val="de-DE" w:eastAsia="de-DE"/>
         </w:rPr>
         <mc:AlternateContent>
           <mc:Choice Requires="wps">
@@ -1980,7 +2015,6 @@
       <w:r>
         <w:rPr>
           <w:noProof/>
-          <w:lang w:val="de-DE" w:eastAsia="de-DE"/>
         </w:rPr>
         <mc:AlternateContent>
           <mc:Choice Requires="wpg">
@@ -2740,7 +2774,6 @@
         <w:rPr>
           <w:noProof/>
           <w:color w:val="0000FF"/>
-          <w:lang w:val="de-DE" w:eastAsia="de-DE"/>
         </w:rPr>
         <w:drawing>
           <wp:inline distT="0" distB="0" distL="0" distR="0" wp14:anchorId="43CDE3DC" wp14:editId="4CAB4889">
@@ -2975,7 +3008,6 @@
       <w:r>
         <w:rPr>
           <w:noProof/>
-          <w:lang w:val="de-DE" w:eastAsia="de-DE"/>
         </w:rPr>
         <mc:AlternateContent>
           <mc:Choice Requires="wps">
@@ -3091,7 +3123,6 @@
       <w:r>
         <w:rPr>
           <w:noProof/>
-          <w:lang w:val="de-DE" w:eastAsia="de-DE"/>
         </w:rPr>
         <w:drawing>
           <wp:inline distT="0" distB="0" distL="0" distR="0" wp14:anchorId="1427A022" wp14:editId="4F36E921">
@@ -3205,7 +3236,6 @@
       <w:r>
         <w:rPr>
           <w:noProof/>
-          <w:lang w:val="de-DE" w:eastAsia="de-DE"/>
         </w:rPr>
         <w:drawing>
           <wp:inline distT="0" distB="0" distL="0" distR="0" wp14:anchorId="1A6209D7" wp14:editId="3E20335B">
@@ -3357,7 +3387,6 @@
       <w:r>
         <w:rPr>
           <w:noProof/>
-          <w:lang w:val="de-DE" w:eastAsia="de-DE"/>
         </w:rPr>
         <w:drawing>
           <wp:inline distT="0" distB="0" distL="0" distR="0" wp14:anchorId="2CBC9A4A" wp14:editId="5A77DDED">
@@ -3434,7 +3463,6 @@
       <w:r>
         <w:rPr>
           <w:noProof/>
-          <w:lang w:val="de-DE" w:eastAsia="de-DE"/>
         </w:rPr>
         <w:drawing>
           <wp:inline distT="0" distB="0" distL="0" distR="0" wp14:anchorId="10D10F93" wp14:editId="3F4F2556">
@@ -3536,7 +3564,6 @@
       <w:r>
         <w:rPr>
           <w:noProof/>
-          <w:lang w:val="de-DE" w:eastAsia="de-DE"/>
         </w:rPr>
         <w:drawing>
           <wp:inline distT="0" distB="0" distL="0" distR="0" wp14:anchorId="530831E1" wp14:editId="7C6E6252">
@@ -3602,8 +3629,6 @@
           <w:lang w:val="en-US"/>
         </w:rPr>
       </w:pPr>
-      <w:bookmarkStart w:id="3" w:name="_GoBack"/>
-      <w:bookmarkEnd w:id="3"/>
       <w:r>
         <w:rPr>
           <w:lang w:val="en-US"/>
@@ -4287,7 +4312,7 @@
           <w:lang w:val="en-US"/>
         </w:rPr>
       </w:pPr>
-      <w:bookmarkStart w:id="4" w:name="_Toc345493741"/>
+      <w:bookmarkStart w:id="3" w:name="_Toc345493741"/>
       <w:r>
         <w:rPr>
           <w:lang w:val="en-US"/>
@@ -4312,7 +4337,7 @@
         </w:rPr>
         <w:t>ation</w:t>
       </w:r>
-      <w:bookmarkEnd w:id="4"/>
+      <w:bookmarkEnd w:id="3"/>
     </w:p>
     <w:p>
       <w:pPr>
@@ -4487,7 +4512,6 @@
       <w:r>
         <w:rPr>
           <w:noProof/>
-          <w:lang w:val="de-DE" w:eastAsia="de-DE"/>
         </w:rPr>
         <w:drawing>
           <wp:inline distT="0" distB="0" distL="0" distR="0" wp14:anchorId="53802075" wp14:editId="756A1D50">
@@ -4528,7 +4552,6 @@
       <w:r>
         <w:rPr>
           <w:noProof/>
-          <w:lang w:val="de-DE" w:eastAsia="de-DE"/>
         </w:rPr>
         <w:drawing>
           <wp:inline distT="0" distB="0" distL="0" distR="0" wp14:anchorId="38BB24C5" wp14:editId="7E7E7174">
@@ -4611,7 +4634,6 @@
       <w:r>
         <w:rPr>
           <w:noProof/>
-          <w:lang w:val="de-DE" w:eastAsia="de-DE"/>
         </w:rPr>
         <w:drawing>
           <wp:inline distT="0" distB="0" distL="0" distR="0" wp14:anchorId="33E1EF7F" wp14:editId="5BF76BA7">
@@ -5027,8 +5049,8 @@
           <w:lang w:val="en-US"/>
         </w:rPr>
       </w:pPr>
+      <w:bookmarkStart w:id="4" w:name="_Toc345493742"/>
       <w:bookmarkStart w:id="5" w:name="_Ref226265935"/>
-      <w:bookmarkStart w:id="6" w:name="_Toc345493742"/>
       <w:r>
         <w:rPr>
           <w:rFonts w:ascii="Arial Narrow" w:hAnsi="Arial Narrow"/>
@@ -5093,7 +5115,7 @@
         </w:rPr>
         <w:t>ation</w:t>
       </w:r>
-      <w:bookmarkEnd w:id="6"/>
+      <w:bookmarkEnd w:id="4"/>
     </w:p>
     <w:bookmarkEnd w:id="5"/>
     <w:p>
@@ -5192,8 +5214,8 @@
           <w:lang w:val="en-US"/>
         </w:rPr>
       </w:pPr>
+      <w:bookmarkStart w:id="6" w:name="_Toc345493743"/>
       <w:bookmarkStart w:id="7" w:name="_Ref226266097"/>
-      <w:bookmarkStart w:id="8" w:name="_Toc345493743"/>
       <w:r>
         <w:rPr>
           <w:rFonts w:ascii="Arial Narrow" w:hAnsi="Arial Narrow"/>
@@ -5224,7 +5246,7 @@
         </w:rPr>
         <w:t>Stack</w:t>
       </w:r>
-      <w:bookmarkEnd w:id="8"/>
+      <w:bookmarkEnd w:id="6"/>
     </w:p>
     <w:bookmarkEnd w:id="7"/>
     <w:p>
@@ -5294,7 +5316,6 @@
         <w:rPr>
           <w:rFonts w:cs="Microsoft Sans Serif"/>
           <w:noProof/>
-          <w:lang w:val="de-DE" w:eastAsia="de-DE"/>
         </w:rPr>
         <w:drawing>
           <wp:inline distT="0" distB="0" distL="0" distR="0" wp14:anchorId="1FF17CF6" wp14:editId="0E539EDF">
@@ -5657,7 +5678,6 @@
         <w:rPr>
           <w:rFonts w:cs="Microsoft Sans Serif"/>
           <w:noProof/>
-          <w:lang w:val="de-DE" w:eastAsia="de-DE"/>
         </w:rPr>
         <w:drawing>
           <wp:inline distT="0" distB="0" distL="0" distR="0" wp14:anchorId="30D85AC7" wp14:editId="771F5A15">
@@ -5717,7 +5737,6 @@
       <w:r>
         <w:rPr>
           <w:noProof/>
-          <w:lang w:val="de-DE" w:eastAsia="de-DE"/>
         </w:rPr>
         <w:drawing>
           <wp:inline distT="0" distB="0" distL="0" distR="0" wp14:anchorId="08CFD703" wp14:editId="2878397A">
@@ -6118,7 +6137,6 @@
       <w:r>
         <w:rPr>
           <w:noProof/>
-          <w:lang w:val="de-DE" w:eastAsia="de-DE"/>
         </w:rPr>
         <w:drawing>
           <wp:inline distT="0" distB="0" distL="0" distR="0" wp14:anchorId="49544036" wp14:editId="403031C2">
@@ -6247,7 +6265,6 @@
       <w:r>
         <w:rPr>
           <w:noProof/>
-          <w:lang w:val="de-DE" w:eastAsia="de-DE"/>
         </w:rPr>
         <w:drawing>
           <wp:inline distT="0" distB="0" distL="0" distR="0" wp14:anchorId="106F4072" wp14:editId="2A4FA43E">
@@ -6288,7 +6305,6 @@
       <w:r>
         <w:rPr>
           <w:noProof/>
-          <w:lang w:val="de-DE" w:eastAsia="de-DE"/>
         </w:rPr>
         <w:drawing>
           <wp:inline distT="0" distB="0" distL="0" distR="0" wp14:anchorId="6C8DDA23" wp14:editId="3FB8CBBE">
@@ -6588,7 +6604,6 @@
       <w:r>
         <w:rPr>
           <w:noProof/>
-          <w:lang w:val="de-DE" w:eastAsia="de-DE"/>
         </w:rPr>
         <w:drawing>
           <wp:inline distT="0" distB="0" distL="0" distR="0" wp14:anchorId="60373CEE" wp14:editId="4229516D">
@@ -6709,7 +6724,6 @@
       <w:r>
         <w:rPr>
           <w:noProof/>
-          <w:lang w:val="de-DE" w:eastAsia="de-DE"/>
         </w:rPr>
         <w:drawing>
           <wp:inline distT="0" distB="0" distL="0" distR="0" wp14:anchorId="6ED449F0" wp14:editId="764FD801">
@@ -6818,7 +6832,6 @@
       <w:r>
         <w:rPr>
           <w:noProof/>
-          <w:lang w:val="de-DE" w:eastAsia="de-DE"/>
         </w:rPr>
         <w:drawing>
           <wp:inline distT="0" distB="0" distL="0" distR="0" wp14:anchorId="5D57D38A" wp14:editId="0119D61F">
@@ -6916,7 +6929,6 @@
       <w:r>
         <w:rPr>
           <w:noProof/>
-          <w:lang w:val="de-DE" w:eastAsia="de-DE"/>
         </w:rPr>
         <w:drawing>
           <wp:inline distT="0" distB="0" distL="0" distR="0" wp14:anchorId="1C9F3237" wp14:editId="5EE36C98">
@@ -7013,12 +7025,30 @@
         <w:rPr>
           <w:rFonts w:cs="Microsoft Sans Serif"/>
         </w:rPr>
+        <w:t xml:space="preserve"> </w:t>
+      </w:r>
+      <w:r>
+        <w:rPr>
+          <w:rFonts w:cs="Microsoft Sans Serif"/>
+          <w:i/>
+        </w:rPr>
+        <w:t>Get Queue Ref.vi</w:t>
+      </w:r>
+      <w:r>
+        <w:rPr>
+          <w:rFonts w:cs="Microsoft Sans Serif"/>
+        </w:rPr>
+        <w:t xml:space="preserve"> is not used herein since creating a queue unnecessarily should be avoided.</w:t>
+      </w:r>
+      <w:r>
+        <w:rPr>
+          <w:rFonts w:cs="Microsoft Sans Serif"/>
+        </w:rPr>
         <w:br/>
       </w:r>
       <w:r>
         <w:rPr>
           <w:noProof/>
-          <w:lang w:val="de-DE" w:eastAsia="de-DE"/>
         </w:rPr>
         <w:drawing>
           <wp:inline distT="0" distB="0" distL="0" distR="0" wp14:anchorId="15071A9A" wp14:editId="4C943287">
@@ -7148,7 +7178,6 @@
       <w:r>
         <w:rPr>
           <w:noProof/>
-          <w:lang w:val="de-DE" w:eastAsia="de-DE"/>
         </w:rPr>
         <w:drawing>
           <wp:inline distT="0" distB="0" distL="0" distR="0" wp14:anchorId="33AC59B1" wp14:editId="75F9AE9E">
@@ -7250,7 +7279,6 @@
       <w:r>
         <w:rPr>
           <w:noProof/>
-          <w:lang w:val="de-DE" w:eastAsia="de-DE"/>
         </w:rPr>
         <w:drawing>
           <wp:inline distT="0" distB="0" distL="0" distR="0" wp14:anchorId="330843F0" wp14:editId="5F2315F8">
@@ -7300,7 +7328,7 @@
           <w:lang w:val="en-US"/>
         </w:rPr>
       </w:pPr>
-      <w:bookmarkStart w:id="9" w:name="_Toc345493744"/>
+      <w:bookmarkStart w:id="8" w:name="_Toc345493744"/>
       <w:r>
         <w:rPr>
           <w:rFonts w:ascii="Arial Narrow" w:hAnsi="Arial Narrow"/>
@@ -7348,7 +7376,7 @@
         </w:rPr>
         <w:t xml:space="preserve"> Actor</w:t>
       </w:r>
-      <w:bookmarkEnd w:id="9"/>
+      <w:bookmarkEnd w:id="8"/>
     </w:p>
     <w:p>
       <w:pPr>
@@ -7408,9 +7436,6 @@
       <w:pPr>
         <w:spacing w:after="0"/>
         <w:jc w:val="both"/>
-        <w:rPr>
-          <w:lang w:val="de-DE"/>
-        </w:rPr>
       </w:pPr>
     </w:p>
     <w:p>
@@ -7694,7 +7719,6 @@
       <w:r>
         <w:rPr>
           <w:noProof/>
-          <w:lang w:val="de-DE" w:eastAsia="de-DE"/>
         </w:rPr>
         <w:drawing>
           <wp:inline distT="0" distB="0" distL="0" distR="0" wp14:anchorId="7294EFE8" wp14:editId="56C48174">
@@ -7978,7 +8002,6 @@
       <w:r>
         <w:rPr>
           <w:noProof/>
-          <w:lang w:val="de-DE" w:eastAsia="de-DE"/>
         </w:rPr>
         <w:drawing>
           <wp:inline distT="0" distB="0" distL="0" distR="0" wp14:anchorId="6E335F4C" wp14:editId="43DBD8A6">
@@ -8025,7 +8048,6 @@
       <w:r>
         <w:rPr>
           <w:noProof/>
-          <w:lang w:val="de-DE" w:eastAsia="de-DE"/>
         </w:rPr>
         <w:drawing>
           <wp:inline distT="0" distB="0" distL="0" distR="0" wp14:anchorId="641343D3" wp14:editId="521DE897">
@@ -8072,7 +8094,6 @@
       <w:r>
         <w:rPr>
           <w:noProof/>
-          <w:lang w:val="de-DE" w:eastAsia="de-DE"/>
         </w:rPr>
         <w:drawing>
           <wp:inline distT="0" distB="0" distL="0" distR="0" wp14:anchorId="6070DB1F" wp14:editId="64930E2C">
@@ -8119,7 +8140,6 @@
       <w:r>
         <w:rPr>
           <w:noProof/>
-          <w:lang w:val="de-DE" w:eastAsia="de-DE"/>
         </w:rPr>
         <w:drawing>
           <wp:inline distT="0" distB="0" distL="0" distR="0" wp14:anchorId="7893ACFC" wp14:editId="54603B2D">
@@ -8333,7 +8353,6 @@
       <w:r>
         <w:rPr>
           <w:noProof/>
-          <w:lang w:val="de-DE" w:eastAsia="de-DE"/>
         </w:rPr>
         <w:drawing>
           <wp:inline distT="0" distB="0" distL="0" distR="0" wp14:anchorId="4C7A31C3" wp14:editId="06D3E959">
@@ -8380,7 +8399,6 @@
       <w:r>
         <w:rPr>
           <w:noProof/>
-          <w:lang w:val="de-DE" w:eastAsia="de-DE"/>
         </w:rPr>
         <w:drawing>
           <wp:inline distT="0" distB="0" distL="0" distR="0" wp14:anchorId="0AABB734" wp14:editId="789FFE62">
@@ -8458,7 +8476,6 @@
         <w:spacing w:after="0"/>
         <w:rPr>
           <w:rFonts w:cs="Microsoft Sans Serif"/>
-          <w:lang w:val="de-DE"/>
         </w:rPr>
       </w:pPr>
       <w:r>
@@ -8541,7 +8558,6 @@
       <w:r>
         <w:rPr>
           <w:noProof/>
-          <w:lang w:val="de-DE" w:eastAsia="de-DE"/>
         </w:rPr>
         <w:drawing>
           <wp:inline distT="0" distB="0" distL="0" distR="0" wp14:anchorId="3E6FB094" wp14:editId="5DD5F907">
@@ -8582,14 +8598,12 @@
       <w:r>
         <w:rPr>
           <w:rFonts w:cs="Microsoft Sans Serif"/>
-          <w:lang w:val="de-DE"/>
         </w:rPr>
         <w:br/>
       </w:r>
       <w:r>
         <w:rPr>
           <w:rFonts w:cs="Microsoft Sans Serif"/>
-          <w:lang w:val="de-DE"/>
         </w:rPr>
         <w:br w:type="page"/>
       </w:r>
@@ -8670,7 +8684,6 @@
       <w:r>
         <w:rPr>
           <w:noProof/>
-          <w:lang w:val="de-DE" w:eastAsia="de-DE"/>
         </w:rPr>
         <w:drawing>
           <wp:inline distT="0" distB="0" distL="0" distR="0" wp14:anchorId="35CA92C3" wp14:editId="376D1D5B">
@@ -9248,7 +9261,7 @@
           <w:lang w:val="en-US"/>
         </w:rPr>
       </w:pPr>
-      <w:bookmarkStart w:id="10" w:name="_Toc345493745"/>
+      <w:bookmarkStart w:id="9" w:name="_Toc345493745"/>
       <w:r>
         <w:rPr>
           <w:rFonts w:ascii="Arial Narrow" w:hAnsi="Arial Narrow"/>
@@ -9293,7 +9306,7 @@
         </w:rPr>
         <w:t xml:space="preserve"> Actor</w:t>
       </w:r>
-      <w:bookmarkEnd w:id="10"/>
+      <w:bookmarkEnd w:id="9"/>
     </w:p>
     <w:p>
       <w:pPr>
@@ -10101,7 +10114,6 @@
       <w:r>
         <w:rPr>
           <w:noProof/>
-          <w:lang w:val="de-DE" w:eastAsia="de-DE"/>
         </w:rPr>
         <w:drawing>
           <wp:inline distT="0" distB="0" distL="0" distR="0" wp14:anchorId="22AE3AEB" wp14:editId="1116FF3F">
@@ -10695,7 +10707,6 @@
       <w:r>
         <w:rPr>
           <w:noProof/>
-          <w:lang w:val="de-DE" w:eastAsia="de-DE"/>
         </w:rPr>
         <w:drawing>
           <wp:inline distT="0" distB="0" distL="0" distR="0" wp14:anchorId="1E10321A" wp14:editId="6E5EDD4B">
@@ -10866,7 +10877,6 @@
       <w:r>
         <w:rPr>
           <w:noProof/>
-          <w:lang w:val="de-DE" w:eastAsia="de-DE"/>
         </w:rPr>
         <w:drawing>
           <wp:inline distT="0" distB="0" distL="0" distR="0" wp14:anchorId="2E374983" wp14:editId="1A0BF3FE">
@@ -11062,12 +11072,45 @@
         <w:rPr>
           <w:rFonts w:cs="Microsoft Sans Serif"/>
         </w:rPr>
+        <w:t xml:space="preserve"> (</w:t>
+      </w:r>
+      <w:proofErr w:type="spellStart"/>
+      <w:r>
+        <w:rPr>
+          <w:rFonts w:cs="Microsoft Sans Serif"/>
+        </w:rPr>
+        <w:t>Cretae</w:t>
+      </w:r>
+      <w:proofErr w:type="spellEnd"/>
+      <w:r>
+        <w:rPr>
+          <w:rFonts w:cs="Microsoft Sans Serif"/>
+        </w:rPr>
+        <w:t xml:space="preserve"> a control of the output of the </w:t>
+      </w:r>
+      <w:r>
+        <w:rPr>
+          <w:rFonts w:cs="Microsoft Sans Serif"/>
+          <w:i/>
+        </w:rPr>
+        <w:t>Read Self Enqueuer.vi</w:t>
+      </w:r>
+      <w:r>
+        <w:rPr>
+          <w:rFonts w:cs="Microsoft Sans Serif"/>
+        </w:rPr>
+        <w:t xml:space="preserve"> in the AF function palette.)</w:t>
+      </w:r>
+      <w:r>
+        <w:rPr>
+          <w:rFonts w:cs="Microsoft Sans Serif"/>
+        </w:rPr>
         <w:br/>
       </w:r>
+      <w:bookmarkStart w:id="10" w:name="_GoBack"/>
       <w:r>
         <w:rPr>
           <w:noProof/>
-          <w:lang w:val="de-DE" w:eastAsia="de-DE"/>
         </w:rPr>
         <w:drawing>
           <wp:inline distT="0" distB="0" distL="0" distR="0" wp14:anchorId="009C4AAC" wp14:editId="06E96375">
@@ -11105,6 +11148,7 @@
           </wp:inline>
         </w:drawing>
       </w:r>
+      <w:bookmarkEnd w:id="10"/>
     </w:p>
     <w:p>
       <w:pPr>
@@ -11233,7 +11277,6 @@
       <w:r>
         <w:rPr>
           <w:noProof/>
-          <w:lang w:val="de-DE" w:eastAsia="de-DE"/>
         </w:rPr>
         <w:drawing>
           <wp:inline distT="0" distB="0" distL="0" distR="0" wp14:anchorId="0E36B8B9" wp14:editId="64594714">
@@ -11538,7 +11581,6 @@
       <w:r>
         <w:rPr>
           <w:noProof/>
-          <w:lang w:val="de-DE" w:eastAsia="de-DE"/>
         </w:rPr>
         <w:drawing>
           <wp:inline distT="0" distB="0" distL="0" distR="0" wp14:anchorId="61EA6E60" wp14:editId="799937E2">
@@ -11699,7 +11741,6 @@
       <w:r>
         <w:rPr>
           <w:noProof/>
-          <w:lang w:val="de-DE" w:eastAsia="de-DE"/>
         </w:rPr>
         <w:drawing>
           <wp:inline distT="0" distB="0" distL="0" distR="0" wp14:anchorId="4847AE05" wp14:editId="00EBC1B9">
@@ -11924,9 +11965,6 @@
       <w:pPr>
         <w:spacing w:after="0"/>
         <w:jc w:val="both"/>
-        <w:rPr>
-          <w:lang w:val="de-DE"/>
-        </w:rPr>
       </w:pPr>
     </w:p>
     <w:p>
@@ -12146,7 +12184,6 @@
       <w:r>
         <w:rPr>
           <w:noProof/>
-          <w:lang w:val="de-DE" w:eastAsia="de-DE"/>
         </w:rPr>
         <w:drawing>
           <wp:inline distT="0" distB="0" distL="0" distR="0" wp14:anchorId="47789F31" wp14:editId="797FE5F3">
@@ -12294,7 +12331,6 @@
       <w:r>
         <w:rPr>
           <w:noProof/>
-          <w:lang w:val="de-DE" w:eastAsia="de-DE"/>
         </w:rPr>
         <w:drawing>
           <wp:inline distT="0" distB="0" distL="0" distR="0" wp14:anchorId="79917ACD" wp14:editId="5D20F432">
@@ -12425,7 +12461,6 @@
       <w:r>
         <w:rPr>
           <w:noProof/>
-          <w:lang w:val="de-DE" w:eastAsia="de-DE"/>
         </w:rPr>
         <w:drawing>
           <wp:inline distT="0" distB="0" distL="0" distR="0" wp14:anchorId="77397060" wp14:editId="71990609">
@@ -12574,7 +12609,6 @@
       <w:r>
         <w:rPr>
           <w:noProof/>
-          <w:lang w:val="de-DE" w:eastAsia="de-DE"/>
         </w:rPr>
         <w:drawing>
           <wp:inline distT="0" distB="0" distL="0" distR="0" wp14:anchorId="7EF90178" wp14:editId="31BA45EA">
@@ -13043,7 +13077,6 @@
       <w:r>
         <w:rPr>
           <w:noProof/>
-          <w:lang w:val="de-DE" w:eastAsia="de-DE"/>
         </w:rPr>
         <w:drawing>
           <wp:inline distT="0" distB="0" distL="0" distR="0" wp14:anchorId="216459E4" wp14:editId="21D94F41">
@@ -13090,7 +13123,6 @@
       <w:r>
         <w:rPr>
           <w:noProof/>
-          <w:lang w:val="de-DE" w:eastAsia="de-DE"/>
         </w:rPr>
         <w:drawing>
           <wp:inline distT="0" distB="0" distL="0" distR="0" wp14:anchorId="28C238C5" wp14:editId="3E08B455">
@@ -13272,7 +13304,6 @@
       <w:r>
         <w:rPr>
           <w:noProof/>
-          <w:lang w:val="de-DE" w:eastAsia="de-DE"/>
         </w:rPr>
         <w:drawing>
           <wp:inline distT="0" distB="0" distL="0" distR="0" wp14:anchorId="2F656004" wp14:editId="5F213851">
@@ -13674,35 +13705,24 @@
           <w:lang w:val="de-DE"/>
         </w:rPr>
       </w:pPr>
-      <w:proofErr w:type="spellStart"/>
       <w:r>
         <w:rPr>
           <w:rFonts w:cs="Microsoft Sans Serif"/>
           <w:b/>
           <w:lang w:val="de-DE"/>
         </w:rPr>
-        <w:t>Enter</w:t>
-      </w:r>
-      <w:proofErr w:type="spellEnd"/>
-      <w:r>
-        <w:rPr>
-          <w:rFonts w:cs="Microsoft Sans Serif"/>
-          <w:b/>
+        <w:t>Enter:</w:t>
+      </w:r>
+      <w:r>
+        <w:rPr>
+          <w:rFonts w:cs="Microsoft Sans Serif"/>
           <w:lang w:val="de-DE"/>
         </w:rPr>
-        <w:t>:</w:t>
-      </w:r>
-      <w:r>
-        <w:rPr>
-          <w:rFonts w:cs="Microsoft Sans Serif"/>
-          <w:lang w:val="de-DE"/>
-        </w:rPr>
         <w:br/>
       </w:r>
       <w:r>
         <w:rPr>
           <w:noProof/>
-          <w:lang w:val="de-DE" w:eastAsia="de-DE"/>
         </w:rPr>
         <w:drawing>
           <wp:inline distT="0" distB="0" distL="0" distR="0" wp14:anchorId="408D0F1F" wp14:editId="7E89E31D">
@@ -13790,7 +13810,6 @@
       <w:r>
         <w:rPr>
           <w:noProof/>
-          <w:lang w:val="de-DE" w:eastAsia="de-DE"/>
         </w:rPr>
         <w:drawing>
           <wp:inline distT="0" distB="0" distL="0" distR="0" wp14:anchorId="43D85D4C" wp14:editId="5E7FFDE8">
@@ -13879,7 +13898,6 @@
       <w:r>
         <w:rPr>
           <w:noProof/>
-          <w:lang w:val="de-DE" w:eastAsia="de-DE"/>
         </w:rPr>
         <w:drawing>
           <wp:inline distT="0" distB="0" distL="0" distR="0" wp14:anchorId="008E5CA3" wp14:editId="70847CCE">
@@ -13927,7 +13945,6 @@
       <w:r>
         <w:rPr>
           <w:noProof/>
-          <w:lang w:val="de-DE" w:eastAsia="de-DE"/>
         </w:rPr>
         <w:drawing>
           <wp:inline distT="0" distB="0" distL="0" distR="0" wp14:anchorId="25B4CF65" wp14:editId="24850B91">
@@ -14128,7 +14145,6 @@
       <w:r>
         <w:rPr>
           <w:noProof/>
-          <w:lang w:val="de-DE" w:eastAsia="de-DE"/>
         </w:rPr>
         <w:drawing>
           <wp:inline distT="0" distB="0" distL="0" distR="0" wp14:anchorId="0E9C039D" wp14:editId="124362E6">
@@ -14175,58 +14191,39 @@
         </w:pBdr>
         <w:rPr>
           <w:rFonts w:ascii="Arial Narrow" w:hAnsi="Arial Narrow"/>
+          <w:lang w:val="en-US"/>
         </w:rPr>
       </w:pPr>
       <w:bookmarkStart w:id="12" w:name="_Toc345493747"/>
-      <w:proofErr w:type="spellStart"/>
       <w:r>
         <w:rPr>
           <w:rFonts w:ascii="Arial Narrow" w:hAnsi="Arial Narrow"/>
+          <w:lang w:val="en-US"/>
         </w:rPr>
         <w:lastRenderedPageBreak/>
         <w:t>Exercise</w:t>
       </w:r>
-      <w:proofErr w:type="spellEnd"/>
       <w:r>
         <w:rPr>
           <w:rFonts w:ascii="Arial Narrow" w:hAnsi="Arial Narrow"/>
-        </w:rPr>
-        <w:t xml:space="preserve"> 7</w:t>
+          <w:lang w:val="en-US"/>
+        </w:rPr>
+        <w:t xml:space="preserve"> 7: </w:t>
       </w:r>
       <w:r>
         <w:rPr>
           <w:rFonts w:ascii="Arial Narrow" w:hAnsi="Arial Narrow"/>
-        </w:rPr>
-        <w:t>:</w:t>
-      </w:r>
-      <w:r>
-        <w:rPr>
-          <w:rFonts w:ascii="Arial Narrow" w:hAnsi="Arial Narrow"/>
-        </w:rPr>
-        <w:t xml:space="preserve"> </w:t>
-      </w:r>
-      <w:r>
-        <w:rPr>
-          <w:rFonts w:ascii="Arial Narrow" w:hAnsi="Arial Narrow"/>
-        </w:rPr>
-        <w:t xml:space="preserve">Design Pattern </w:t>
-      </w:r>
-      <w:proofErr w:type="spellStart"/>
-      <w:r>
-        <w:rPr>
-          <w:rFonts w:ascii="Arial Narrow" w:hAnsi="Arial Narrow"/>
-        </w:rPr>
-        <w:t>Composition</w:t>
+          <w:lang w:val="en-US"/>
+        </w:rPr>
+        <w:t>Design Pattern Composition</w:t>
       </w:r>
       <w:bookmarkEnd w:id="12"/>
-      <w:proofErr w:type="spellEnd"/>
     </w:p>
     <w:p>
       <w:pPr>
         <w:spacing w:after="0"/>
         <w:rPr>
           <w:rFonts w:cs="Microsoft Sans Serif"/>
-          <w:lang w:val="de-DE"/>
         </w:rPr>
       </w:pPr>
       <w:r>
@@ -14253,58 +14250,21 @@
         </w:rPr>
         <w:t xml:space="preserve">. </w:t>
       </w:r>
-      <w:proofErr w:type="spellStart"/>
-      <w:r>
-        <w:rPr>
-          <w:rFonts w:cs="Microsoft Sans Serif"/>
-          <w:lang w:val="de-DE"/>
+      <w:r>
+        <w:rPr>
+          <w:rFonts w:cs="Microsoft Sans Serif"/>
         </w:rPr>
         <w:t>W</w:t>
       </w:r>
       <w:r>
         <w:rPr>
           <w:rFonts w:cs="Microsoft Sans Serif"/>
-          <w:lang w:val="de-DE"/>
-        </w:rPr>
-        <w:t>hy</w:t>
-      </w:r>
-      <w:proofErr w:type="spellEnd"/>
-      <w:r>
-        <w:rPr>
-          <w:rFonts w:cs="Microsoft Sans Serif"/>
-          <w:lang w:val="de-DE"/>
-        </w:rPr>
-        <w:t xml:space="preserve"> </w:t>
-      </w:r>
-      <w:proofErr w:type="spellStart"/>
-      <w:r>
-        <w:rPr>
-          <w:rFonts w:cs="Microsoft Sans Serif"/>
-          <w:lang w:val="de-DE"/>
-        </w:rPr>
-        <w:t>almost</w:t>
-      </w:r>
-      <w:proofErr w:type="spellEnd"/>
-      <w:r>
-        <w:rPr>
-          <w:rFonts w:cs="Microsoft Sans Serif"/>
-          <w:lang w:val="de-DE"/>
-        </w:rPr>
-        <w:t xml:space="preserve">, </w:t>
-      </w:r>
-      <w:proofErr w:type="spellStart"/>
-      <w:r>
-        <w:rPr>
-          <w:rFonts w:cs="Microsoft Sans Serif"/>
-          <w:lang w:val="de-DE"/>
-        </w:rPr>
-        <w:t>only</w:t>
-      </w:r>
-      <w:proofErr w:type="spellEnd"/>
-      <w:r>
-        <w:rPr>
-          <w:rFonts w:cs="Microsoft Sans Serif"/>
-          <w:lang w:val="de-DE"/>
+        </w:rPr>
+        <w:t>hy almost, only</w:t>
+      </w:r>
+      <w:r>
+        <w:rPr>
+          <w:rFonts w:cs="Microsoft Sans Serif"/>
         </w:rPr>
         <w:t>?</w:t>
       </w:r>
@@ -14314,7 +14274,6 @@
         <w:spacing w:after="0"/>
         <w:rPr>
           <w:rFonts w:cs="Microsoft Sans Serif"/>
-          <w:lang w:val="de-DE"/>
         </w:rPr>
       </w:pPr>
     </w:p>
@@ -14987,7 +14946,6 @@
       <w:r>
         <w:rPr>
           <w:noProof/>
-          <w:lang w:val="de-DE" w:eastAsia="de-DE"/>
         </w:rPr>
         <w:drawing>
           <wp:inline distT="0" distB="0" distL="0" distR="0" wp14:anchorId="6AD57763" wp14:editId="1A521391">
@@ -15139,7 +15097,6 @@
       <w:r>
         <w:rPr>
           <w:noProof/>
-          <w:lang w:val="de-DE" w:eastAsia="de-DE"/>
         </w:rPr>
         <w:drawing>
           <wp:inline distT="0" distB="0" distL="0" distR="0" wp14:anchorId="05D5E303" wp14:editId="797299D1">
@@ -15287,7 +15244,6 @@
       <w:r>
         <w:rPr>
           <w:noProof/>
-          <w:lang w:val="de-DE" w:eastAsia="de-DE"/>
         </w:rPr>
         <w:drawing>
           <wp:inline distT="0" distB="0" distL="0" distR="0" wp14:anchorId="2994A231" wp14:editId="461EED4B">
@@ -15565,7 +15521,6 @@
         <w:spacing w:after="0"/>
         <w:rPr>
           <w:rFonts w:cs="Microsoft Sans Serif"/>
-          <w:lang w:val="de-DE"/>
         </w:rPr>
       </w:pPr>
       <w:r>
@@ -15635,7 +15590,6 @@
       <w:r>
         <w:rPr>
           <w:noProof/>
-          <w:lang w:val="de-DE" w:eastAsia="de-DE"/>
         </w:rPr>
         <w:drawing>
           <wp:inline distT="0" distB="0" distL="0" distR="0" wp14:anchorId="5277CE97" wp14:editId="593D67D9">
@@ -15858,7 +15812,6 @@
         <w:spacing w:after="0"/>
         <w:rPr>
           <w:rFonts w:cs="Microsoft Sans Serif"/>
-          <w:lang w:val="de-DE"/>
         </w:rPr>
       </w:pPr>
     </w:p>
@@ -15971,7 +15924,6 @@
         <w:rPr>
           <w:rFonts w:cs="Microsoft Sans Serif"/>
           <w:noProof/>
-          <w:lang w:val="de-DE" w:eastAsia="de-DE"/>
         </w:rPr>
         <mc:AlternateContent>
           <mc:Choice Requires="wps">
@@ -16078,7 +16030,6 @@
       <w:r>
         <w:rPr>
           <w:noProof/>
-          <w:lang w:val="de-DE" w:eastAsia="de-DE"/>
         </w:rPr>
         <w:drawing>
           <wp:inline distT="0" distB="0" distL="0" distR="0" wp14:anchorId="37342B95" wp14:editId="6778B3DD">
@@ -16354,7 +16305,6 @@
       <w:r>
         <w:rPr>
           <w:noProof/>
-          <w:lang w:val="de-DE" w:eastAsia="de-DE"/>
         </w:rPr>
         <w:drawing>
           <wp:inline distT="0" distB="0" distL="0" distR="0" wp14:anchorId="697648F0" wp14:editId="79D918B8">
@@ -16456,7 +16406,6 @@
       <w:r>
         <w:rPr>
           <w:noProof/>
-          <w:lang w:val="de-DE" w:eastAsia="de-DE"/>
         </w:rPr>
         <w:drawing>
           <wp:inline distT="0" distB="0" distL="0" distR="0" wp14:anchorId="569C3632" wp14:editId="41D7F661">
@@ -16503,7 +16452,6 @@
       <w:r>
         <w:rPr>
           <w:noProof/>
-          <w:lang w:val="de-DE" w:eastAsia="de-DE"/>
         </w:rPr>
         <w:drawing>
           <wp:inline distT="0" distB="0" distL="0" distR="0" wp14:anchorId="1513B564" wp14:editId="3022821D">
@@ -17702,7 +17650,6 @@
         <w:iCs/>
         <w:noProof/>
         <w:sz w:val="16"/>
-        <w:lang w:val="de-DE" w:eastAsia="de-DE"/>
       </w:rPr>
       <w:drawing>
         <wp:anchor distT="0" distB="0" distL="114300" distR="114300" simplePos="0" relativeHeight="251663360" behindDoc="1" locked="0" layoutInCell="1" allowOverlap="1">
@@ -17795,7 +17742,6 @@
     <w:r>
       <w:rPr>
         <w:noProof/>
-        <w:lang w:val="de-DE" w:eastAsia="de-DE"/>
       </w:rPr>
       <mc:AlternateContent>
         <mc:Choice Requires="wps">
@@ -18003,7 +17949,6 @@
         <w:rFonts w:ascii="Times New Roman" w:hAnsi="Times New Roman"/>
         <w:noProof/>
         <w:sz w:val="18"/>
-        <w:lang w:val="de-DE" w:eastAsia="de-DE"/>
       </w:rPr>
       <mc:AlternateContent>
         <mc:Choice Requires="wps">
@@ -18087,7 +18032,7 @@
                             <w:rPr>
                               <w:noProof/>
                             </w:rPr>
-                            <w:t>32</w:t>
+                            <w:t>20</w:t>
                           </w:r>
                           <w:r>
                             <w:rPr>
@@ -18147,7 +18092,7 @@
                       <w:rPr>
                         <w:noProof/>
                       </w:rPr>
-                      <w:t>32</w:t>
+                      <w:t>20</w:t>
                     </w:r>
                     <w:r>
                       <w:rPr>
@@ -18304,7 +18249,7 @@
         <v:path o:extrusionok="f" gradientshapeok="t" o:connecttype="rect"/>
         <o:lock v:ext="edit" aspectratio="t"/>
       </v:shapetype>
-      <v:shape id="_x0000_i1106" type="#_x0000_t75" style="width:40.9pt;height:38.2pt" o:bullet="t">
+      <v:shape id="_x0000_i1039" type="#_x0000_t75" style="width:41.1pt;height:38.45pt" o:bullet="t">
         <v:imagedata r:id="rId1" o:title="note pic"/>
       </v:shape>
     </w:pict>
@@ -23566,7 +23511,7 @@
 </file>
 
 <file path=customXml/itemProps1.xml><?xml version="1.0" encoding="utf-8"?>
-<ds:datastoreItem xmlns:ds="http://schemas.openxmlformats.org/officeDocument/2006/customXml" ds:itemID="{A94EA649-D8AB-408D-93B2-51FB3799E901}">
+<ds:datastoreItem xmlns:ds="http://schemas.openxmlformats.org/officeDocument/2006/customXml" ds:itemID="{150D9D26-99ED-4974-972B-2C4B2A92E78E}">
   <ds:schemaRefs>
     <ds:schemaRef ds:uri="http://schemas.openxmlformats.org/officeDocument/2006/bibliography"/>
   </ds:schemaRefs>

</xml_diff>